<commit_message>
Delete white page only
</commit_message>
<xml_diff>
--- a/Ressources/Documents/Présentation Itération 0.docx
+++ b/Ressources/Documents/Présentation Itération 0.docx
@@ -181,11 +181,11 @@
       <w:r>
         <w:t>Modifier la slide sur la conclusion et remplacer juste par merci de votre écoute et avez-vous des questions</w:t>
       </w:r>
+    </w:p>
+    <w:p>
       <w:bookmarkStart w:id="0" w:name="_GoBack"/>
       <w:bookmarkEnd w:id="0"/>
     </w:p>
-    <w:p/>
-    <w:p/>
     <w:sectPr>
       <w:pgSz w:w="11906" w:h="16838"/>
       <w:pgMar w:top="1417" w:right="1417" w:bottom="1417" w:left="1417" w:header="708" w:footer="708" w:gutter="0"/>

</xml_diff>

<commit_message>
Add modification on presentation --> for the end of our presentation power point
</commit_message>
<xml_diff>
--- a/Ressources/Documents/Présentation Itération 0.docx
+++ b/Ressources/Documents/Présentation Itération 0.docx
@@ -10,7 +10,23 @@
     <w:p/>
     <w:p>
       <w:r>
-        <w:t>Bonjour nous sommes l’équipe History Treasures composé de 4 membres : Yacine, Julie, Sandya et Estéban.</w:t>
+        <w:t xml:space="preserve">Bonjour nous sommes l’équipe </w:t>
+      </w:r>
+      <w:proofErr w:type="spellStart"/>
+      <w:r>
+        <w:t>History</w:t>
+      </w:r>
+      <w:proofErr w:type="spellEnd"/>
+      <w:r>
+        <w:t xml:space="preserve"> </w:t>
+      </w:r>
+      <w:proofErr w:type="spellStart"/>
+      <w:r>
+        <w:t>Treasures</w:t>
+      </w:r>
+      <w:proofErr w:type="spellEnd"/>
+      <w:r>
+        <w:t xml:space="preserve"> composé de 4 membres : Yacine, Julie, Sandya et Estéban.</w:t>
       </w:r>
     </w:p>
     <w:p>
@@ -30,7 +46,15 @@
     </w:p>
     <w:p>
       <w:r>
-        <w:t>Pour expliquer simplement le contexte de notre jeu, nous nous sommes inspiré d’un jeu existant : le crypt raider nous avons uniquement repris le concept de labyrinthe et de déplacement au sein de celui-ci.</w:t>
+        <w:t xml:space="preserve">Pour expliquer simplement le contexte de notre jeu, nous nous sommes inspiré d’un jeu existant : le </w:t>
+      </w:r>
+      <w:proofErr w:type="spellStart"/>
+      <w:r>
+        <w:t>crypt</w:t>
+      </w:r>
+      <w:proofErr w:type="spellEnd"/>
+      <w:r>
+        <w:t xml:space="preserve"> raider nous avons uniquement repris le concept de labyrinthe et de déplacement au sein de celui-ci.</w:t>
       </w:r>
     </w:p>
     <w:p>
@@ -81,7 +105,15 @@
         </w:numPr>
       </w:pPr>
       <w:r>
-        <w:t>Concevoir un gameplay simple d’utilisation</w:t>
+        <w:t xml:space="preserve">Concevoir un </w:t>
+      </w:r>
+      <w:proofErr w:type="spellStart"/>
+      <w:r>
+        <w:t>gameplay</w:t>
+      </w:r>
+      <w:proofErr w:type="spellEnd"/>
+      <w:r>
+        <w:t xml:space="preserve"> simple d’utilisation</w:t>
       </w:r>
     </w:p>
     <w:p>
@@ -158,18 +190,39 @@
     </w:p>
     <w:p>
       <w:r>
-        <w:t>Nous implementerons les premières classes nécessaires au jeu</w:t>
-      </w:r>
-    </w:p>
-    <w:p>
-      <w:r>
-        <w:t>Nous implementerons une carte test</w:t>
-      </w:r>
-    </w:p>
-    <w:p>
-      <w:r>
-        <w:t>Nous ajouterons quelques éléments de gameplay</w:t>
-      </w:r>
+        <w:t xml:space="preserve">Nous </w:t>
+      </w:r>
+      <w:proofErr w:type="spellStart"/>
+      <w:r>
+        <w:t>implementerons</w:t>
+      </w:r>
+      <w:proofErr w:type="spellEnd"/>
+      <w:r>
+        <w:t xml:space="preserve"> les premières classes nécessaires au jeu</w:t>
+      </w:r>
+    </w:p>
+    <w:p>
+      <w:r>
+        <w:t xml:space="preserve">Nous </w:t>
+      </w:r>
+      <w:proofErr w:type="spellStart"/>
+      <w:r>
+        <w:t>implementerons</w:t>
+      </w:r>
+      <w:proofErr w:type="spellEnd"/>
+      <w:r>
+        <w:t xml:space="preserve"> une carte test</w:t>
+      </w:r>
+    </w:p>
+    <w:p>
+      <w:r>
+        <w:t xml:space="preserve">Nous ajouterons quelques éléments de </w:t>
+      </w:r>
+      <w:proofErr w:type="spellStart"/>
+      <w:r>
+        <w:t>gameplay</w:t>
+      </w:r>
+      <w:proofErr w:type="spellEnd"/>
     </w:p>
     <w:p>
       <w:r>
@@ -177,11 +230,6 @@
       </w:r>
     </w:p>
     <w:p/>
-    <w:p>
-      <w:r>
-        <w:t>Modifier la slide sur la conclusion et remplacer juste par merci de votre écoute et avez-vous des questions</w:t>
-      </w:r>
-    </w:p>
     <w:p>
       <w:bookmarkStart w:id="0" w:name="_GoBack"/>
       <w:bookmarkEnd w:id="0"/>

</xml_diff>

<commit_message>
Update presentation with time of talk for every one
System of colors is present
And every person have five time of talk
</commit_message>
<xml_diff>
--- a/Ressources/Documents/Présentation Itération 0.docx
+++ b/Ressources/Documents/Présentation Itération 0.docx
@@ -28,21 +28,79 @@
       <w:r>
         <w:t xml:space="preserve"> composé de 4 membres : Yacine, Julie, Sandya et Estéban.</w:t>
       </w:r>
+      <w:r>
+        <w:t xml:space="preserve"> (</w:t>
+      </w:r>
+      <w:proofErr w:type="spellStart"/>
+      <w:proofErr w:type="gramStart"/>
+      <w:r>
+        <w:rPr>
+          <w:highlight w:val="magenta"/>
+        </w:rPr>
+        <w:t>julie</w:t>
+      </w:r>
+      <w:proofErr w:type="spellEnd"/>
+      <w:proofErr w:type="gramEnd"/>
+      <w:r>
+        <w:t>)</w:t>
+      </w:r>
     </w:p>
     <w:p>
       <w:r>
         <w:t>Aujourd’hui nous allons vous présenter : le contexte, la mission et les objectifs de notre projet</w:t>
       </w:r>
+      <w:r>
+        <w:t xml:space="preserve"> (</w:t>
+      </w:r>
+      <w:proofErr w:type="spellStart"/>
+      <w:r>
+        <w:rPr>
+          <w:highlight w:val="darkMagenta"/>
+        </w:rPr>
+        <w:t>sandya</w:t>
+      </w:r>
+      <w:proofErr w:type="spellEnd"/>
+      <w:r>
+        <w:t>)</w:t>
+      </w:r>
     </w:p>
     <w:p>
       <w:r>
         <w:t>Les fonctions de base</w:t>
       </w:r>
+      <w:r>
+        <w:t xml:space="preserve"> (</w:t>
+      </w:r>
+      <w:proofErr w:type="spellStart"/>
+      <w:r>
+        <w:rPr>
+          <w:highlight w:val="darkMagenta"/>
+        </w:rPr>
+        <w:t>sandya</w:t>
+      </w:r>
+      <w:proofErr w:type="spellEnd"/>
+      <w:r>
+        <w:t>)</w:t>
+      </w:r>
     </w:p>
     <w:p>
       <w:r>
         <w:t>Les objectifs pour l’itération 1 et enfin la conclusion</w:t>
       </w:r>
+      <w:r>
+        <w:t xml:space="preserve"> (</w:t>
+      </w:r>
+      <w:proofErr w:type="spellStart"/>
+      <w:r>
+        <w:rPr>
+          <w:highlight w:val="darkCyan"/>
+        </w:rPr>
+        <w:t>yacine</w:t>
+      </w:r>
+      <w:proofErr w:type="spellEnd"/>
+      <w:r>
+        <w:t>)</w:t>
+      </w:r>
     </w:p>
     <w:p>
       <w:r>
@@ -56,15 +114,63 @@
       <w:r>
         <w:t xml:space="preserve"> raider nous avons uniquement repris le concept de labyrinthe et de déplacement au sein de celui-ci.</w:t>
       </w:r>
+      <w:r>
+        <w:t xml:space="preserve"> (</w:t>
+      </w:r>
+      <w:proofErr w:type="spellStart"/>
+      <w:proofErr w:type="gramStart"/>
+      <w:r>
+        <w:rPr>
+          <w:highlight w:val="darkGray"/>
+        </w:rPr>
+        <w:t>estéban</w:t>
+      </w:r>
+      <w:proofErr w:type="spellEnd"/>
+      <w:proofErr w:type="gramEnd"/>
+      <w:r>
+        <w:t>)</w:t>
+      </w:r>
     </w:p>
     <w:p>
       <w:r>
         <w:t>Les différences entre notre jeu et les jeux pouvant y ressembler sont l’aspect ludique car il faut jouer pour accéder aux parcelles de l’histoire, donc justement ce côté « visiter » les événements historiques. Ainsi que l’évolution du jeu avec les époques.</w:t>
       </w:r>
+      <w:r>
+        <w:t xml:space="preserve"> (</w:t>
+      </w:r>
+      <w:proofErr w:type="spellStart"/>
+      <w:proofErr w:type="gramStart"/>
+      <w:r>
+        <w:rPr>
+          <w:highlight w:val="darkCyan"/>
+        </w:rPr>
+        <w:t>yacine</w:t>
+      </w:r>
+      <w:proofErr w:type="spellEnd"/>
+      <w:proofErr w:type="gramEnd"/>
+      <w:r>
+        <w:t>)</w:t>
+      </w:r>
     </w:p>
     <w:p>
       <w:r>
         <w:t>Notre projet a pour mission : de proposer et développer un jeu en 2D isométrique à caractère pédagogique sur le thème de l’histoire.</w:t>
+      </w:r>
+      <w:r>
+        <w:t xml:space="preserve"> (</w:t>
+      </w:r>
+      <w:proofErr w:type="spellStart"/>
+      <w:proofErr w:type="gramStart"/>
+      <w:r>
+        <w:rPr>
+          <w:highlight w:val="magenta"/>
+        </w:rPr>
+        <w:t>julie</w:t>
+      </w:r>
+      <w:proofErr w:type="spellEnd"/>
+      <w:proofErr w:type="gramEnd"/>
+      <w:r>
+        <w:t>)</w:t>
       </w:r>
     </w:p>
     <w:p>
@@ -83,6 +189,20 @@
       <w:r>
         <w:t xml:space="preserve">Mettre au point une interface comprenant les informations importantes sur l’écran d’accueil </w:t>
       </w:r>
+      <w:r>
+        <w:t>(</w:t>
+      </w:r>
+      <w:proofErr w:type="spellStart"/>
+      <w:r>
+        <w:rPr>
+          <w:highlight w:val="darkMagenta"/>
+        </w:rPr>
+        <w:t>sandya</w:t>
+      </w:r>
+      <w:proofErr w:type="spellEnd"/>
+      <w:r>
+        <w:t>)</w:t>
+      </w:r>
     </w:p>
     <w:p>
       <w:pPr>
@@ -95,6 +215,20 @@
       <w:r>
         <w:t>Définir 3 thèmes contenant chacune 4 à 5 sous-parties</w:t>
       </w:r>
+      <w:r>
+        <w:t xml:space="preserve"> (</w:t>
+      </w:r>
+      <w:proofErr w:type="spellStart"/>
+      <w:r>
+        <w:rPr>
+          <w:highlight w:val="darkMagenta"/>
+        </w:rPr>
+        <w:t>sandya</w:t>
+      </w:r>
+      <w:proofErr w:type="spellEnd"/>
+      <w:r>
+        <w:t>)</w:t>
+      </w:r>
     </w:p>
     <w:p>
       <w:pPr>
@@ -104,8 +238,6 @@
           <w:numId w:val="1"/>
         </w:numPr>
       </w:pPr>
-      <w:bookmarkStart w:id="0" w:name="_GoBack"/>
-      <w:bookmarkEnd w:id="0"/>
       <w:r>
         <w:t xml:space="preserve">Concevoir un </w:t>
       </w:r>
@@ -116,6 +248,22 @@
       <w:proofErr w:type="spellEnd"/>
       <w:r>
         <w:t xml:space="preserve"> simple pour être accessible au plus jeune, le joueur aura besoin de 5 touches pour jouer (4 pour les déplacements et 1 pour les interactions).</w:t>
+      </w:r>
+      <w:r>
+        <w:t xml:space="preserve"> (</w:t>
+      </w:r>
+      <w:proofErr w:type="spellStart"/>
+      <w:proofErr w:type="gramStart"/>
+      <w:r>
+        <w:rPr>
+          <w:highlight w:val="magenta"/>
+        </w:rPr>
+        <w:t>julie</w:t>
+      </w:r>
+      <w:proofErr w:type="spellEnd"/>
+      <w:proofErr w:type="gramEnd"/>
+      <w:r>
+        <w:t>)</w:t>
       </w:r>
     </w:p>
     <w:p>
@@ -129,6 +277,20 @@
       <w:r>
         <w:t>Mettre notre jeu à disposition de la communauté en tant que jeu indépendant</w:t>
       </w:r>
+      <w:r>
+        <w:t xml:space="preserve"> (</w:t>
+      </w:r>
+      <w:proofErr w:type="spellStart"/>
+      <w:r>
+        <w:rPr>
+          <w:highlight w:val="magenta"/>
+        </w:rPr>
+        <w:t>julie</w:t>
+      </w:r>
+      <w:proofErr w:type="spellEnd"/>
+      <w:r>
+        <w:t>)</w:t>
+      </w:r>
     </w:p>
     <w:p/>
     <w:p>
@@ -147,6 +309,20 @@
       <w:r>
         <w:t>Résoudre des énigmes en utilisant un système d’indice</w:t>
       </w:r>
+      <w:r>
+        <w:t xml:space="preserve"> (</w:t>
+      </w:r>
+      <w:proofErr w:type="spellStart"/>
+      <w:r>
+        <w:rPr>
+          <w:highlight w:val="darkGray"/>
+        </w:rPr>
+        <w:t>estéban</w:t>
+      </w:r>
+      <w:proofErr w:type="spellEnd"/>
+      <w:r>
+        <w:t>)</w:t>
+      </w:r>
     </w:p>
     <w:p>
       <w:pPr>
@@ -159,6 +335,20 @@
       <w:r>
         <w:t>Se déplacer au sein d’un labyrinthe</w:t>
       </w:r>
+      <w:r>
+        <w:t xml:space="preserve"> (</w:t>
+      </w:r>
+      <w:proofErr w:type="spellStart"/>
+      <w:r>
+        <w:rPr>
+          <w:highlight w:val="darkGray"/>
+        </w:rPr>
+        <w:t>estéban</w:t>
+      </w:r>
+      <w:proofErr w:type="spellEnd"/>
+      <w:r>
+        <w:t>)</w:t>
+      </w:r>
     </w:p>
     <w:p>
       <w:pPr>
@@ -171,6 +361,20 @@
       <w:r>
         <w:t>Interroger des PNJ</w:t>
       </w:r>
+      <w:r>
+        <w:t xml:space="preserve"> (</w:t>
+      </w:r>
+      <w:proofErr w:type="spellStart"/>
+      <w:r>
+        <w:rPr>
+          <w:highlight w:val="darkCyan"/>
+        </w:rPr>
+        <w:t>yacine</w:t>
+      </w:r>
+      <w:proofErr w:type="spellEnd"/>
+      <w:r>
+        <w:t>)</w:t>
+      </w:r>
     </w:p>
     <w:p>
       <w:pPr>
@@ -183,6 +387,20 @@
       <w:r>
         <w:t>Collecter des éléments</w:t>
       </w:r>
+      <w:r>
+        <w:t xml:space="preserve"> (</w:t>
+      </w:r>
+      <w:proofErr w:type="spellStart"/>
+      <w:r>
+        <w:rPr>
+          <w:highlight w:val="darkCyan"/>
+        </w:rPr>
+        <w:t>yacine</w:t>
+      </w:r>
+      <w:proofErr w:type="spellEnd"/>
+      <w:r>
+        <w:t>)</w:t>
+      </w:r>
     </w:p>
     <w:p/>
     <w:p>
@@ -202,6 +420,20 @@
       <w:r>
         <w:t xml:space="preserve"> les premières classes nécessaires au jeu</w:t>
       </w:r>
+      <w:r>
+        <w:t xml:space="preserve"> (</w:t>
+      </w:r>
+      <w:proofErr w:type="spellStart"/>
+      <w:r>
+        <w:rPr>
+          <w:highlight w:val="darkMagenta"/>
+        </w:rPr>
+        <w:t>sandya</w:t>
+      </w:r>
+      <w:proofErr w:type="spellEnd"/>
+      <w:r>
+        <w:t>)</w:t>
+      </w:r>
     </w:p>
     <w:p>
       <w:r>
@@ -215,6 +447,20 @@
       <w:r>
         <w:t xml:space="preserve"> une carte test</w:t>
       </w:r>
+      <w:r>
+        <w:t xml:space="preserve"> (</w:t>
+      </w:r>
+      <w:proofErr w:type="spellStart"/>
+      <w:r>
+        <w:rPr>
+          <w:highlight w:val="magenta"/>
+        </w:rPr>
+        <w:t>julie</w:t>
+      </w:r>
+      <w:proofErr w:type="spellEnd"/>
+      <w:r>
+        <w:t>)</w:t>
+      </w:r>
     </w:p>
     <w:p>
       <w:r>
@@ -225,14 +471,63 @@
         <w:t>gameplay</w:t>
       </w:r>
       <w:proofErr w:type="spellEnd"/>
+      <w:r>
+        <w:t xml:space="preserve"> (</w:t>
+      </w:r>
+      <w:proofErr w:type="spellStart"/>
+      <w:r>
+        <w:rPr>
+          <w:highlight w:val="darkCyan"/>
+        </w:rPr>
+        <w:t>yacine</w:t>
+      </w:r>
+      <w:proofErr w:type="spellEnd"/>
+      <w:r>
+        <w:t>)</w:t>
+      </w:r>
     </w:p>
     <w:p>
       <w:r>
         <w:t>Et nous créerons un début de système de collision.</w:t>
       </w:r>
-    </w:p>
-    <w:p/>
-    <w:p/>
+      <w:r>
+        <w:t xml:space="preserve"> (</w:t>
+      </w:r>
+      <w:proofErr w:type="spellStart"/>
+      <w:proofErr w:type="gramStart"/>
+      <w:r>
+        <w:rPr>
+          <w:highlight w:val="darkGray"/>
+        </w:rPr>
+        <w:t>estéban</w:t>
+      </w:r>
+      <w:proofErr w:type="spellEnd"/>
+      <w:proofErr w:type="gramEnd"/>
+      <w:r>
+        <w:t>)</w:t>
+      </w:r>
+    </w:p>
+    <w:p>
+      <w:r>
+        <w:t>Merci pour votre écoute</w:t>
+      </w:r>
+      <w:r>
+        <w:t>, avez-vous des questions (</w:t>
+      </w:r>
+      <w:proofErr w:type="spellStart"/>
+      <w:r>
+        <w:rPr>
+          <w:highlight w:val="darkGray"/>
+        </w:rPr>
+        <w:t>estéban</w:t>
+      </w:r>
+      <w:bookmarkStart w:id="0" w:name="_GoBack"/>
+      <w:bookmarkEnd w:id="0"/>
+      <w:proofErr w:type="spellEnd"/>
+      <w:r>
+        <w:t>)</w:t>
+      </w:r>
+    </w:p>
     <w:sectPr>
       <w:pgSz w:w="11906" w:h="16838"/>
       <w:pgMar w:top="1417" w:right="1417" w:bottom="1417" w:left="1417" w:header="708" w:footer="708" w:gutter="0"/>

</xml_diff>

<commit_message>
Change colors of members
</commit_message>
<xml_diff>
--- a/Ressources/Documents/Présentation Itération 0.docx
+++ b/Ressources/Documents/Présentation Itération 0.docx
@@ -55,7 +55,7 @@
       <w:proofErr w:type="spellStart"/>
       <w:r>
         <w:rPr>
-          <w:highlight w:val="darkMagenta"/>
+          <w:highlight w:val="darkGray"/>
         </w:rPr>
         <w:t>sandya</w:t>
       </w:r>
@@ -74,7 +74,7 @@
       <w:proofErr w:type="spellStart"/>
       <w:r>
         <w:rPr>
-          <w:highlight w:val="darkMagenta"/>
+          <w:highlight w:val="darkGray"/>
         </w:rPr>
         <w:t>sandya</w:t>
       </w:r>
@@ -93,7 +93,7 @@
       <w:proofErr w:type="spellStart"/>
       <w:r>
         <w:rPr>
-          <w:highlight w:val="darkCyan"/>
+          <w:highlight w:val="red"/>
         </w:rPr>
         <w:t>yacine</w:t>
       </w:r>
@@ -121,7 +121,8 @@
       <w:proofErr w:type="gramStart"/>
       <w:r>
         <w:rPr>
-          <w:highlight w:val="darkGray"/>
+          <w:color w:val="FF0000"/>
+          <w:highlight w:val="black"/>
         </w:rPr>
         <w:t>estéban</w:t>
       </w:r>
@@ -142,7 +143,7 @@
       <w:proofErr w:type="gramStart"/>
       <w:r>
         <w:rPr>
-          <w:highlight w:val="darkCyan"/>
+          <w:highlight w:val="red"/>
         </w:rPr>
         <w:t>yacine</w:t>
       </w:r>
@@ -195,7 +196,7 @@
       <w:proofErr w:type="spellStart"/>
       <w:r>
         <w:rPr>
-          <w:highlight w:val="darkMagenta"/>
+          <w:highlight w:val="darkGray"/>
         </w:rPr>
         <w:t>sandya</w:t>
       </w:r>
@@ -221,7 +222,7 @@
       <w:proofErr w:type="spellStart"/>
       <w:r>
         <w:rPr>
-          <w:highlight w:val="darkMagenta"/>
+          <w:highlight w:val="darkGray"/>
         </w:rPr>
         <w:t>sandya</w:t>
       </w:r>
@@ -315,7 +316,8 @@
       <w:proofErr w:type="spellStart"/>
       <w:r>
         <w:rPr>
-          <w:highlight w:val="darkGray"/>
+          <w:color w:val="FF0000"/>
+          <w:highlight w:val="black"/>
         </w:rPr>
         <w:t>estéban</w:t>
       </w:r>
@@ -341,7 +343,8 @@
       <w:proofErr w:type="spellStart"/>
       <w:r>
         <w:rPr>
-          <w:highlight w:val="darkGray"/>
+          <w:color w:val="FF0000"/>
+          <w:highlight w:val="black"/>
         </w:rPr>
         <w:t>estéban</w:t>
       </w:r>
@@ -367,7 +370,7 @@
       <w:proofErr w:type="spellStart"/>
       <w:r>
         <w:rPr>
-          <w:highlight w:val="darkCyan"/>
+          <w:highlight w:val="red"/>
         </w:rPr>
         <w:t>yacine</w:t>
       </w:r>
@@ -393,7 +396,7 @@
       <w:proofErr w:type="spellStart"/>
       <w:r>
         <w:rPr>
-          <w:highlight w:val="darkCyan"/>
+          <w:highlight w:val="red"/>
         </w:rPr>
         <w:t>yacine</w:t>
       </w:r>
@@ -426,7 +429,7 @@
       <w:proofErr w:type="spellStart"/>
       <w:r>
         <w:rPr>
-          <w:highlight w:val="darkMagenta"/>
+          <w:highlight w:val="darkGray"/>
         </w:rPr>
         <w:t>sandya</w:t>
       </w:r>
@@ -477,7 +480,7 @@
       <w:proofErr w:type="spellStart"/>
       <w:r>
         <w:rPr>
-          <w:highlight w:val="darkCyan"/>
+          <w:highlight w:val="red"/>
         </w:rPr>
         <w:t>yacine</w:t>
       </w:r>
@@ -497,7 +500,8 @@
       <w:proofErr w:type="gramStart"/>
       <w:r>
         <w:rPr>
-          <w:highlight w:val="darkGray"/>
+          <w:color w:val="FF0000"/>
+          <w:highlight w:val="black"/>
         </w:rPr>
         <w:t>estéban</w:t>
       </w:r>
@@ -505,24 +509,25 @@
       <w:proofErr w:type="gramEnd"/>
       <w:r>
         <w:t>)</w:t>
-      </w:r>
-    </w:p>
-    <w:p>
-      <w:r>
-        <w:t>Merci pour votre écoute</w:t>
-      </w:r>
-      <w:r>
-        <w:t>, avez-vous des questions (</w:t>
-      </w:r>
-      <w:proofErr w:type="spellStart"/>
-      <w:r>
-        <w:rPr>
-          <w:highlight w:val="darkGray"/>
-        </w:rPr>
-        <w:t>estéban</w:t>
       </w:r>
       <w:bookmarkStart w:id="0" w:name="_GoBack"/>
       <w:bookmarkEnd w:id="0"/>
+    </w:p>
+    <w:p>
+      <w:r>
+        <w:t>Merci pour votre écoute</w:t>
+      </w:r>
+      <w:r>
+        <w:t>, avez-vous des questions (</w:t>
+      </w:r>
+      <w:proofErr w:type="spellStart"/>
+      <w:r>
+        <w:rPr>
+          <w:color w:val="FF0000"/>
+          <w:highlight w:val="black"/>
+        </w:rPr>
+        <w:t>estéban</w:t>
+      </w:r>
       <w:proofErr w:type="spellEnd"/>
       <w:r>
         <w:t>)</w:t>

</xml_diff>

<commit_message>
Update presentation --> add part
</commit_message>
<xml_diff>
--- a/Ressources/Documents/Présentation Itération 0.docx
+++ b/Ressources/Documents/Présentation Itération 0.docx
@@ -10,37 +10,17 @@
     <w:p/>
     <w:p>
       <w:r>
-        <w:t xml:space="preserve">Bonjour nous sommes l’équipe </w:t>
-      </w:r>
-      <w:proofErr w:type="spellStart"/>
-      <w:r>
-        <w:t>History</w:t>
-      </w:r>
-      <w:proofErr w:type="spellEnd"/>
-      <w:r>
-        <w:t xml:space="preserve"> </w:t>
-      </w:r>
-      <w:proofErr w:type="spellStart"/>
-      <w:r>
-        <w:t>Treasures</w:t>
-      </w:r>
-      <w:proofErr w:type="spellEnd"/>
-      <w:r>
-        <w:t xml:space="preserve"> composé de 4 membres : Yacine, Julie, Sandya et Estéban.</w:t>
-      </w:r>
-      <w:r>
-        <w:t xml:space="preserve"> (</w:t>
-      </w:r>
-      <w:proofErr w:type="spellStart"/>
-      <w:proofErr w:type="gramStart"/>
+        <w:t>Bonjour nous sommes l’équipe History Treasures composé de 4 membres : Yacine, Julie, Sandya et Estéban.</w:t>
+      </w:r>
+      <w:r>
+        <w:t xml:space="preserve"> (</w:t>
+      </w:r>
       <w:r>
         <w:rPr>
           <w:highlight w:val="magenta"/>
         </w:rPr>
-        <w:t>julie</w:t>
-      </w:r>
-      <w:proofErr w:type="spellEnd"/>
-      <w:proofErr w:type="gramEnd"/>
+        <w:t>Julie</w:t>
+      </w:r>
       <w:r>
         <w:t>)</w:t>
       </w:r>
@@ -52,14 +32,12 @@
       <w:r>
         <w:t xml:space="preserve"> (</w:t>
       </w:r>
-      <w:proofErr w:type="spellStart"/>
       <w:r>
         <w:rPr>
           <w:highlight w:val="darkGray"/>
         </w:rPr>
-        <w:t>sandya</w:t>
-      </w:r>
-      <w:proofErr w:type="spellEnd"/>
+        <w:t>Sandya</w:t>
+      </w:r>
       <w:r>
         <w:t>)</w:t>
       </w:r>
@@ -71,14 +49,12 @@
       <w:r>
         <w:t xml:space="preserve"> (</w:t>
       </w:r>
-      <w:proofErr w:type="spellStart"/>
       <w:r>
         <w:rPr>
           <w:highlight w:val="darkGray"/>
         </w:rPr>
-        <w:t>sandya</w:t>
-      </w:r>
-      <w:proofErr w:type="spellEnd"/>
+        <w:t>Sandya</w:t>
+      </w:r>
       <w:r>
         <w:t>)</w:t>
       </w:r>
@@ -90,44 +66,30 @@
       <w:r>
         <w:t xml:space="preserve"> (</w:t>
       </w:r>
-      <w:proofErr w:type="spellStart"/>
       <w:r>
         <w:rPr>
           <w:highlight w:val="red"/>
         </w:rPr>
-        <w:t>yacine</w:t>
-      </w:r>
-      <w:proofErr w:type="spellEnd"/>
-      <w:r>
-        <w:t>)</w:t>
-      </w:r>
-    </w:p>
-    <w:p>
-      <w:r>
-        <w:t xml:space="preserve">Pour expliquer simplement le contexte de notre jeu, nous nous sommes inspiré d’un jeu existant : le </w:t>
-      </w:r>
-      <w:proofErr w:type="spellStart"/>
-      <w:r>
-        <w:t>crypt</w:t>
-      </w:r>
-      <w:proofErr w:type="spellEnd"/>
-      <w:r>
-        <w:t xml:space="preserve"> raider nous avons uniquement repris le concept de labyrinthe et de déplacement au sein de celui-ci.</w:t>
-      </w:r>
-      <w:r>
-        <w:t xml:space="preserve"> (</w:t>
-      </w:r>
-      <w:proofErr w:type="spellStart"/>
-      <w:proofErr w:type="gramStart"/>
+        <w:t>Yacine</w:t>
+      </w:r>
+      <w:r>
+        <w:t>)</w:t>
+      </w:r>
+    </w:p>
+    <w:p>
+      <w:r>
+        <w:t>Pour expliquer simplement le contexte de notre jeu, nous nous sommes inspiré d’un jeu existant : le crypt raider nous avons uniquement repris le concept de labyrinthe et de déplacement au sein de celui-ci.</w:t>
+      </w:r>
+      <w:r>
+        <w:t xml:space="preserve"> (</w:t>
+      </w:r>
       <w:r>
         <w:rPr>
           <w:color w:val="FF0000"/>
           <w:highlight w:val="black"/>
         </w:rPr>
-        <w:t>estéban</w:t>
-      </w:r>
-      <w:proofErr w:type="spellEnd"/>
-      <w:proofErr w:type="gramEnd"/>
+        <w:t>Estéban</w:t>
+      </w:r>
       <w:r>
         <w:t>)</w:t>
       </w:r>
@@ -139,16 +101,12 @@
       <w:r>
         <w:t xml:space="preserve"> (</w:t>
       </w:r>
-      <w:proofErr w:type="spellStart"/>
-      <w:proofErr w:type="gramStart"/>
       <w:r>
         <w:rPr>
           <w:highlight w:val="red"/>
         </w:rPr>
-        <w:t>yacine</w:t>
-      </w:r>
-      <w:proofErr w:type="spellEnd"/>
-      <w:proofErr w:type="gramEnd"/>
+        <w:t>Yacine</w:t>
+      </w:r>
       <w:r>
         <w:t>)</w:t>
       </w:r>
@@ -160,16 +118,12 @@
       <w:r>
         <w:t xml:space="preserve"> (</w:t>
       </w:r>
-      <w:proofErr w:type="spellStart"/>
-      <w:proofErr w:type="gramStart"/>
       <w:r>
         <w:rPr>
           <w:highlight w:val="magenta"/>
         </w:rPr>
-        <w:t>julie</w:t>
-      </w:r>
-      <w:proofErr w:type="spellEnd"/>
-      <w:proofErr w:type="gramEnd"/>
+        <w:t>Julie</w:t>
+      </w:r>
       <w:r>
         <w:t>)</w:t>
       </w:r>
@@ -193,14 +147,12 @@
       <w:r>
         <w:t>(</w:t>
       </w:r>
-      <w:proofErr w:type="spellStart"/>
       <w:r>
         <w:rPr>
           <w:highlight w:val="darkGray"/>
         </w:rPr>
-        <w:t>sandya</w:t>
-      </w:r>
-      <w:proofErr w:type="spellEnd"/>
+        <w:t>Sandya</w:t>
+      </w:r>
       <w:r>
         <w:t>)</w:t>
       </w:r>
@@ -214,19 +166,29 @@
         </w:numPr>
       </w:pPr>
       <w:r>
-        <w:t>Définir 3 thèmes contenant chacune 4 à 5 sous-parties</w:t>
-      </w:r>
-      <w:r>
-        <w:t xml:space="preserve"> (</w:t>
-      </w:r>
-      <w:proofErr w:type="spellStart"/>
+        <w:t xml:space="preserve">Définir 3 thèmes </w:t>
+      </w:r>
+      <w:r>
+        <w:t xml:space="preserve">(un exemple de thème : La révolution française) </w:t>
+      </w:r>
+      <w:r>
+        <w:t>contenant chacune 4 à 5 sous-parties</w:t>
+      </w:r>
+      <w:r>
+        <w:t xml:space="preserve"> </w:t>
+      </w:r>
+      <w:r>
+        <w:t xml:space="preserve">par exemple la prise de la bastille </w:t>
+      </w:r>
+      <w:r>
+        <w:t>(</w:t>
+      </w:r>
       <w:r>
         <w:rPr>
           <w:highlight w:val="darkGray"/>
         </w:rPr>
-        <w:t>sandya</w:t>
-      </w:r>
-      <w:proofErr w:type="spellEnd"/>
+        <w:t>Sandya</w:t>
+      </w:r>
       <w:r>
         <w:t>)</w:t>
       </w:r>
@@ -240,29 +202,17 @@
         </w:numPr>
       </w:pPr>
       <w:r>
-        <w:t xml:space="preserve">Concevoir un </w:t>
-      </w:r>
-      <w:proofErr w:type="spellStart"/>
-      <w:r>
-        <w:t>gameplay</w:t>
-      </w:r>
-      <w:proofErr w:type="spellEnd"/>
-      <w:r>
-        <w:t xml:space="preserve"> simple pour être accessible au plus jeune, le joueur aura besoin de 5 touches pour jouer (4 pour les déplacements et 1 pour les interactions).</w:t>
-      </w:r>
-      <w:r>
-        <w:t xml:space="preserve"> (</w:t>
-      </w:r>
-      <w:proofErr w:type="spellStart"/>
-      <w:proofErr w:type="gramStart"/>
+        <w:t>Concevoir un gameplay simple pour être accessible au plus jeune, le joueur aura besoin de 5 touches pour jouer (4 pour les déplacements et 1 pour les interactions).</w:t>
+      </w:r>
+      <w:r>
+        <w:t xml:space="preserve"> (</w:t>
+      </w:r>
       <w:r>
         <w:rPr>
           <w:highlight w:val="magenta"/>
         </w:rPr>
-        <w:t>julie</w:t>
-      </w:r>
-      <w:proofErr w:type="spellEnd"/>
-      <w:proofErr w:type="gramEnd"/>
+        <w:t>Julie</w:t>
+      </w:r>
       <w:r>
         <w:t>)</w:t>
       </w:r>
@@ -281,14 +231,12 @@
       <w:r>
         <w:t xml:space="preserve"> (</w:t>
       </w:r>
-      <w:proofErr w:type="spellStart"/>
       <w:r>
         <w:rPr>
           <w:highlight w:val="magenta"/>
         </w:rPr>
-        <w:t>julie</w:t>
-      </w:r>
-      <w:proofErr w:type="spellEnd"/>
+        <w:t>Julie</w:t>
+      </w:r>
       <w:r>
         <w:t>)</w:t>
       </w:r>
@@ -311,17 +259,21 @@
         <w:t>Résoudre des énigmes en utilisant un système d’indice</w:t>
       </w:r>
       <w:r>
-        <w:t xml:space="preserve"> (</w:t>
-      </w:r>
-      <w:proofErr w:type="spellStart"/>
+        <w:t xml:space="preserve"> </w:t>
+      </w:r>
+      <w:r>
+        <w:t xml:space="preserve">par exemple en s’approchant d’une bibliothèque, on peut interagir avec un livre et obtenir un indice </w:t>
+      </w:r>
+      <w:r>
+        <w:t>(</w:t>
+      </w:r>
       <w:r>
         <w:rPr>
           <w:color w:val="FF0000"/>
           <w:highlight w:val="black"/>
         </w:rPr>
-        <w:t>estéban</w:t>
-      </w:r>
-      <w:proofErr w:type="spellEnd"/>
+        <w:t>Estéban</w:t>
+      </w:r>
       <w:r>
         <w:t>)</w:t>
       </w:r>
@@ -338,17 +290,18 @@
         <w:t>Se déplacer au sein d’un labyrinthe</w:t>
       </w:r>
       <w:r>
-        <w:t xml:space="preserve"> (</w:t>
-      </w:r>
-      <w:proofErr w:type="spellStart"/>
+        <w:t xml:space="preserve"> à l’aide des touches directionnelles</w:t>
+      </w:r>
+      <w:r>
+        <w:t xml:space="preserve"> (</w:t>
+      </w:r>
       <w:r>
         <w:rPr>
           <w:color w:val="FF0000"/>
           <w:highlight w:val="black"/>
         </w:rPr>
-        <w:t>estéban</w:t>
-      </w:r>
-      <w:proofErr w:type="spellEnd"/>
+        <w:t>Estéban</w:t>
+      </w:r>
       <w:r>
         <w:t>)</w:t>
       </w:r>
@@ -367,14 +320,12 @@
       <w:r>
         <w:t xml:space="preserve"> (</w:t>
       </w:r>
-      <w:proofErr w:type="spellStart"/>
       <w:r>
         <w:rPr>
           <w:highlight w:val="red"/>
         </w:rPr>
-        <w:t>yacine</w:t>
-      </w:r>
-      <w:proofErr w:type="spellEnd"/>
+        <w:t>Yacine</w:t>
+      </w:r>
       <w:r>
         <w:t>)</w:t>
       </w:r>
@@ -393,19 +344,18 @@
       <w:r>
         <w:t xml:space="preserve"> (</w:t>
       </w:r>
-      <w:proofErr w:type="spellStart"/>
       <w:r>
         <w:rPr>
           <w:highlight w:val="red"/>
         </w:rPr>
-        <w:t>yacine</w:t>
-      </w:r>
-      <w:proofErr w:type="spellEnd"/>
-      <w:r>
-        <w:t>)</w:t>
-      </w:r>
-    </w:p>
-    <w:p/>
+        <w:t>Yacine</w:t>
+      </w:r>
+      <w:r>
+        <w:t>)</w:t>
+      </w:r>
+      <w:bookmarkStart w:id="0" w:name="_GoBack"/>
+      <w:bookmarkEnd w:id="0"/>
+    </w:p>
     <w:p>
       <w:r>
         <w:t xml:space="preserve">En terme d’objectif pour l’itération 1 </w:t>
@@ -415,25 +365,21 @@
       <w:r>
         <w:t xml:space="preserve">Nous </w:t>
       </w:r>
-      <w:proofErr w:type="spellStart"/>
-      <w:r>
-        <w:t>implementerons</w:t>
-      </w:r>
-      <w:proofErr w:type="spellEnd"/>
+      <w:r>
+        <w:t>implémenterons</w:t>
+      </w:r>
       <w:r>
         <w:t xml:space="preserve"> les premières classes nécessaires au jeu</w:t>
       </w:r>
       <w:r>
         <w:t xml:space="preserve"> (</w:t>
       </w:r>
-      <w:proofErr w:type="spellStart"/>
       <w:r>
         <w:rPr>
           <w:highlight w:val="darkGray"/>
         </w:rPr>
-        <w:t>sandya</w:t>
-      </w:r>
-      <w:proofErr w:type="spellEnd"/>
+        <w:t>Sandya</w:t>
+      </w:r>
       <w:r>
         <w:t>)</w:t>
       </w:r>
@@ -442,49 +388,38 @@
       <w:r>
         <w:t xml:space="preserve">Nous </w:t>
       </w:r>
-      <w:proofErr w:type="spellStart"/>
-      <w:r>
-        <w:t>implementerons</w:t>
-      </w:r>
-      <w:proofErr w:type="spellEnd"/>
+      <w:r>
+        <w:t>implémenterons</w:t>
+      </w:r>
       <w:r>
         <w:t xml:space="preserve"> une carte test</w:t>
       </w:r>
       <w:r>
         <w:t xml:space="preserve"> (</w:t>
       </w:r>
-      <w:proofErr w:type="spellStart"/>
       <w:r>
         <w:rPr>
           <w:highlight w:val="magenta"/>
         </w:rPr>
-        <w:t>julie</w:t>
-      </w:r>
-      <w:proofErr w:type="spellEnd"/>
-      <w:r>
-        <w:t>)</w:t>
-      </w:r>
-    </w:p>
-    <w:p>
-      <w:r>
-        <w:t xml:space="preserve">Nous ajouterons quelques éléments de </w:t>
-      </w:r>
-      <w:proofErr w:type="spellStart"/>
-      <w:r>
-        <w:t>gameplay</w:t>
-      </w:r>
-      <w:proofErr w:type="spellEnd"/>
-      <w:r>
-        <w:t xml:space="preserve"> (</w:t>
-      </w:r>
-      <w:proofErr w:type="spellStart"/>
+        <w:t>Julie</w:t>
+      </w:r>
+      <w:r>
+        <w:t>)</w:t>
+      </w:r>
+    </w:p>
+    <w:p>
+      <w:r>
+        <w:t>Nous ajouterons quelques éléments de gameplay</w:t>
+      </w:r>
+      <w:r>
+        <w:t xml:space="preserve"> (</w:t>
+      </w:r>
       <w:r>
         <w:rPr>
           <w:highlight w:val="red"/>
         </w:rPr>
-        <w:t>yacine</w:t>
-      </w:r>
-      <w:proofErr w:type="spellEnd"/>
+        <w:t>Yacine</w:t>
+      </w:r>
       <w:r>
         <w:t>)</w:t>
       </w:r>
@@ -496,22 +431,16 @@
       <w:r>
         <w:t xml:space="preserve"> (</w:t>
       </w:r>
-      <w:proofErr w:type="spellStart"/>
-      <w:proofErr w:type="gramStart"/>
       <w:r>
         <w:rPr>
           <w:color w:val="FF0000"/>
           <w:highlight w:val="black"/>
         </w:rPr>
-        <w:t>estéban</w:t>
-      </w:r>
-      <w:proofErr w:type="spellEnd"/>
-      <w:proofErr w:type="gramEnd"/>
-      <w:r>
-        <w:t>)</w:t>
-      </w:r>
-      <w:bookmarkStart w:id="0" w:name="_GoBack"/>
-      <w:bookmarkEnd w:id="0"/>
+        <w:t>Estéban</w:t>
+      </w:r>
+      <w:r>
+        <w:t>)</w:t>
+      </w:r>
     </w:p>
     <w:p>
       <w:r>
@@ -520,7 +449,6 @@
       <w:r>
         <w:t>, avez-vous des questions (</w:t>
       </w:r>
-      <w:proofErr w:type="spellStart"/>
       <w:r>
         <w:rPr>
           <w:color w:val="FF0000"/>
@@ -528,7 +456,6 @@
         </w:rPr>
         <w:t>estéban</w:t>
       </w:r>
-      <w:proofErr w:type="spellEnd"/>
       <w:r>
         <w:t>)</w:t>
       </w:r>

</xml_diff>